<commit_message>
Update Episode #1 and Episode #2
</commit_message>
<xml_diff>
--- a/ep1-webapp/Episodio-1-Progress.docx
+++ b/ep1-webapp/Episodio-1-Progress.docx
@@ -2701,12 +2701,12 @@
           <wp:inline distB="114300" distT="114300" distL="114300" distR="114300">
             <wp:extent cx="6572418" cy="3052763"/>
             <wp:effectExtent b="0" l="0" r="0" t="0"/>
-            <wp:docPr id="1" name="image06.png"/>
+            <wp:docPr id="1" name="image05.png"/>
             <a:graphic>
               <a:graphicData uri="http://schemas.openxmlformats.org/drawingml/2006/picture">
                 <pic:pic>
                   <pic:nvPicPr>
-                    <pic:cNvPr id="0" name="image06.png"/>
+                    <pic:cNvPr id="0" name="image05.png"/>
                     <pic:cNvPicPr preferRelativeResize="0"/>
                   </pic:nvPicPr>
                   <pic:blipFill>

</xml_diff>